<commit_message>
dates wrong for bloc attendance
</commit_message>
<xml_diff>
--- a/Dave Resume Yanaka Template 2018-05-01.docx
+++ b/Dave Resume Yanaka Template 2018-05-01.docx
@@ -657,7 +657,7 @@
                           </wp:inline>
                         </w:drawing>
                       </mc:Choice>
-                      <mc:Fallback xmlns:cx="http://schemas.microsoft.com/office/drawing/2014/chartex" xmlns:cx1="http://schemas.microsoft.com/office/drawing/2015/9/8/chartex" xmlns:cx2="http://schemas.microsoft.com/office/drawing/2015/10/21/chartex" xmlns:cx3="http://schemas.microsoft.com/office/drawing/2016/5/9/chartex" xmlns:cx4="http://schemas.microsoft.com/office/drawing/2016/5/10/chartex" xmlns:cx5="http://schemas.microsoft.com/office/drawing/2016/5/11/chartex" xmlns:cx6="http://schemas.microsoft.com/office/drawing/2016/5/12/chartex" xmlns:cx7="http://schemas.microsoft.com/office/drawing/2016/5/13/chartex" xmlns:cx8="http://schemas.microsoft.com/office/drawing/2016/5/14/chartex" xmlns:aink="http://schemas.microsoft.com/office/drawing/2016/ink" xmlns:am3d="http://schemas.microsoft.com/office/drawing/2017/model3d" xmlns:w15="http://schemas.microsoft.com/office/word/2012/wordml" xmlns:w16cid="http://schemas.microsoft.com/office/word/2016/wordml/cid" xmlns:w16se="http://schemas.microsoft.com/office/word/2015/wordml/symex">
+                      <mc:Fallback xmlns:w16se="http://schemas.microsoft.com/office/word/2015/wordml/symex" xmlns:w16cid="http://schemas.microsoft.com/office/word/2016/wordml/cid" xmlns:w15="http://schemas.microsoft.com/office/word/2012/wordml" xmlns:am3d="http://schemas.microsoft.com/office/drawing/2017/model3d" xmlns:aink="http://schemas.microsoft.com/office/drawing/2016/ink" xmlns:cx8="http://schemas.microsoft.com/office/drawing/2016/5/14/chartex" xmlns:cx7="http://schemas.microsoft.com/office/drawing/2016/5/13/chartex" xmlns:cx6="http://schemas.microsoft.com/office/drawing/2016/5/12/chartex" xmlns:cx5="http://schemas.microsoft.com/office/drawing/2016/5/11/chartex" xmlns:cx4="http://schemas.microsoft.com/office/drawing/2016/5/10/chartex" xmlns:cx3="http://schemas.microsoft.com/office/drawing/2016/5/9/chartex" xmlns:cx2="http://schemas.microsoft.com/office/drawing/2015/10/21/chartex" xmlns:cx1="http://schemas.microsoft.com/office/drawing/2015/9/8/chartex" xmlns:cx="http://schemas.microsoft.com/office/drawing/2014/chartex">
                         <w:pict>
                           <v:group w14:anchorId="421371F3" id="Group 3" o:spid="_x0000_s1026" style="width:49.65pt;height:22.25pt;mso-position-horizontal-relative:char;mso-position-vertical-relative:line" coordsize="6302,2825" o:gfxdata="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">
                             <v:shape id="Freeform 283" o:spid="_x0000_s1027" style="position:absolute;width:6302;height:2825;visibility:visible;mso-wrap-style:square;v-text-anchor:top" coordsize="1315,589" o:gfxdata="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" path="m1267,140l896,561v-16,18,-39,28,-63,28l,589,,,1204,v73,,111,85,63,140xe" fillcolor="#1a222d [3215]" stroked="f">
@@ -1360,7 +1360,7 @@
                           </wp:inline>
                         </w:drawing>
                       </mc:Choice>
-                      <mc:Fallback xmlns:cx="http://schemas.microsoft.com/office/drawing/2014/chartex" xmlns:cx1="http://schemas.microsoft.com/office/drawing/2015/9/8/chartex" xmlns:cx2="http://schemas.microsoft.com/office/drawing/2015/10/21/chartex" xmlns:cx3="http://schemas.microsoft.com/office/drawing/2016/5/9/chartex" xmlns:cx4="http://schemas.microsoft.com/office/drawing/2016/5/10/chartex" xmlns:cx5="http://schemas.microsoft.com/office/drawing/2016/5/11/chartex" xmlns:cx6="http://schemas.microsoft.com/office/drawing/2016/5/12/chartex" xmlns:cx7="http://schemas.microsoft.com/office/drawing/2016/5/13/chartex" xmlns:cx8="http://schemas.microsoft.com/office/drawing/2016/5/14/chartex" xmlns:aink="http://schemas.microsoft.com/office/drawing/2016/ink" xmlns:am3d="http://schemas.microsoft.com/office/drawing/2017/model3d" xmlns:w15="http://schemas.microsoft.com/office/word/2012/wordml" xmlns:w16cid="http://schemas.microsoft.com/office/word/2016/wordml/cid" xmlns:w16se="http://schemas.microsoft.com/office/word/2015/wordml/symex">
+                      <mc:Fallback xmlns:w16se="http://schemas.microsoft.com/office/word/2015/wordml/symex" xmlns:w16cid="http://schemas.microsoft.com/office/word/2016/wordml/cid" xmlns:w15="http://schemas.microsoft.com/office/word/2012/wordml" xmlns:am3d="http://schemas.microsoft.com/office/drawing/2017/model3d" xmlns:aink="http://schemas.microsoft.com/office/drawing/2016/ink" xmlns:cx8="http://schemas.microsoft.com/office/drawing/2016/5/14/chartex" xmlns:cx7="http://schemas.microsoft.com/office/drawing/2016/5/13/chartex" xmlns:cx6="http://schemas.microsoft.com/office/drawing/2016/5/12/chartex" xmlns:cx5="http://schemas.microsoft.com/office/drawing/2016/5/11/chartex" xmlns:cx4="http://schemas.microsoft.com/office/drawing/2016/5/10/chartex" xmlns:cx3="http://schemas.microsoft.com/office/drawing/2016/5/9/chartex" xmlns:cx2="http://schemas.microsoft.com/office/drawing/2015/10/21/chartex" xmlns:cx1="http://schemas.microsoft.com/office/drawing/2015/9/8/chartex" xmlns:cx="http://schemas.microsoft.com/office/drawing/2014/chartex">
                         <w:pict>
                           <v:group w14:anchorId="64822E64" id="Group 4" o:spid="_x0000_s1026" style="width:50.15pt;height:22.25pt;mso-position-horizontal-relative:char;mso-position-vertical-relative:line" coordsize="6365,2825" o:gfxdata="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">
                             <v:shape id="Freeform 286" o:spid="_x0000_s1027" style="position:absolute;width:6365;height:2825;visibility:visible;mso-wrap-style:square;v-text-anchor:top" coordsize="1328,589" o:gfxdata="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" path="m1288,116l892,566v-13,15,-32,23,-52,23l,589,,,1236,v60,,92,71,52,116xe" fillcolor="#016eb3 [3204]" stroked="f">
@@ -2129,7 +2129,7 @@
                           </wp:inline>
                         </w:drawing>
                       </mc:Choice>
-                      <mc:Fallback xmlns:cx="http://schemas.microsoft.com/office/drawing/2014/chartex" xmlns:cx1="http://schemas.microsoft.com/office/drawing/2015/9/8/chartex" xmlns:cx2="http://schemas.microsoft.com/office/drawing/2015/10/21/chartex" xmlns:cx3="http://schemas.microsoft.com/office/drawing/2016/5/9/chartex" xmlns:cx4="http://schemas.microsoft.com/office/drawing/2016/5/10/chartex" xmlns:cx5="http://schemas.microsoft.com/office/drawing/2016/5/11/chartex" xmlns:cx6="http://schemas.microsoft.com/office/drawing/2016/5/12/chartex" xmlns:cx7="http://schemas.microsoft.com/office/drawing/2016/5/13/chartex" xmlns:cx8="http://schemas.microsoft.com/office/drawing/2016/5/14/chartex" xmlns:aink="http://schemas.microsoft.com/office/drawing/2016/ink" xmlns:am3d="http://schemas.microsoft.com/office/drawing/2017/model3d" xmlns:w15="http://schemas.microsoft.com/office/word/2012/wordml" xmlns:w16cid="http://schemas.microsoft.com/office/word/2016/wordml/cid" xmlns:w16se="http://schemas.microsoft.com/office/word/2015/wordml/symex">
+                      <mc:Fallback xmlns:w16se="http://schemas.microsoft.com/office/word/2015/wordml/symex" xmlns:w16cid="http://schemas.microsoft.com/office/word/2016/wordml/cid" xmlns:w15="http://schemas.microsoft.com/office/word/2012/wordml" xmlns:am3d="http://schemas.microsoft.com/office/drawing/2017/model3d" xmlns:aink="http://schemas.microsoft.com/office/drawing/2016/ink" xmlns:cx8="http://schemas.microsoft.com/office/drawing/2016/5/14/chartex" xmlns:cx7="http://schemas.microsoft.com/office/drawing/2016/5/13/chartex" xmlns:cx6="http://schemas.microsoft.com/office/drawing/2016/5/12/chartex" xmlns:cx5="http://schemas.microsoft.com/office/drawing/2016/5/11/chartex" xmlns:cx4="http://schemas.microsoft.com/office/drawing/2016/5/10/chartex" xmlns:cx3="http://schemas.microsoft.com/office/drawing/2016/5/9/chartex" xmlns:cx2="http://schemas.microsoft.com/office/drawing/2015/10/21/chartex" xmlns:cx1="http://schemas.microsoft.com/office/drawing/2015/9/8/chartex" xmlns:cx="http://schemas.microsoft.com/office/drawing/2014/chartex">
                         <w:pict>
                           <v:group w14:anchorId="2F021382" id="Group 8" o:spid="_x0000_s1026" style="width:49.65pt;height:22.25pt;mso-position-horizontal-relative:char;mso-position-vertical-relative:line" coordsize="6302,2825" o:gfxdata="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">
                             <v:shape id="Freeform 285" o:spid="_x0000_s1027" style="position:absolute;width:6302;height:2825;visibility:visible;mso-wrap-style:square;v-text-anchor:top" coordsize="1315,589" o:gfxdata="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" path="m1267,140l896,561v-16,18,-39,28,-63,28l,589,,,1204,v73,,111,85,63,140xe" fillcolor="#1a222d [3215]" stroked="f">
@@ -2272,27 +2272,7 @@
                         <w:sz w:val="20"/>
                         <w:szCs w:val="20"/>
                       </w:rPr>
-                      <w:t>dsa027.githu</w:t>
-                    </w:r>
-                    <w:bookmarkStart w:id="0" w:name="_GoBack"/>
-                    <w:bookmarkEnd w:id="0"/>
-                    <w:r>
-                      <w:rPr>
-                        <w:rStyle w:val="Hyperlink"/>
-                        <w:rFonts w:cstheme="minorHAnsi"/>
-                        <w:sz w:val="20"/>
-                        <w:szCs w:val="20"/>
-                      </w:rPr>
-                      <w:t>b</w:t>
-                    </w:r>
-                    <w:r>
-                      <w:rPr>
-                        <w:rStyle w:val="Hyperlink"/>
-                        <w:rFonts w:cstheme="minorHAnsi"/>
-                        <w:sz w:val="20"/>
-                        <w:szCs w:val="20"/>
-                      </w:rPr>
-                      <w:t>.io</w:t>
+                      <w:t>dsa027.github.io</w:t>
                     </w:r>
                   </w:hyperlink>
                 </w:p>
@@ -4006,7 +3986,7 @@
                           </wp:inline>
                         </w:drawing>
                       </mc:Choice>
-                      <mc:Fallback xmlns:cx="http://schemas.microsoft.com/office/drawing/2014/chartex" xmlns:cx1="http://schemas.microsoft.com/office/drawing/2015/9/8/chartex" xmlns:cx2="http://schemas.microsoft.com/office/drawing/2015/10/21/chartex" xmlns:cx3="http://schemas.microsoft.com/office/drawing/2016/5/9/chartex" xmlns:cx4="http://schemas.microsoft.com/office/drawing/2016/5/10/chartex" xmlns:cx5="http://schemas.microsoft.com/office/drawing/2016/5/11/chartex" xmlns:cx6="http://schemas.microsoft.com/office/drawing/2016/5/12/chartex" xmlns:cx7="http://schemas.microsoft.com/office/drawing/2016/5/13/chartex" xmlns:cx8="http://schemas.microsoft.com/office/drawing/2016/5/14/chartex" xmlns:aink="http://schemas.microsoft.com/office/drawing/2016/ink" xmlns:am3d="http://schemas.microsoft.com/office/drawing/2017/model3d" xmlns:w15="http://schemas.microsoft.com/office/word/2012/wordml" xmlns:w16cid="http://schemas.microsoft.com/office/word/2016/wordml/cid" xmlns:w16se="http://schemas.microsoft.com/office/word/2015/wordml/symex">
+                      <mc:Fallback xmlns:w16se="http://schemas.microsoft.com/office/word/2015/wordml/symex" xmlns:w16cid="http://schemas.microsoft.com/office/word/2016/wordml/cid" xmlns:w15="http://schemas.microsoft.com/office/word/2012/wordml" xmlns:am3d="http://schemas.microsoft.com/office/drawing/2017/model3d" xmlns:aink="http://schemas.microsoft.com/office/drawing/2016/ink" xmlns:cx8="http://schemas.microsoft.com/office/drawing/2016/5/14/chartex" xmlns:cx7="http://schemas.microsoft.com/office/drawing/2016/5/13/chartex" xmlns:cx6="http://schemas.microsoft.com/office/drawing/2016/5/12/chartex" xmlns:cx5="http://schemas.microsoft.com/office/drawing/2016/5/11/chartex" xmlns:cx4="http://schemas.microsoft.com/office/drawing/2016/5/10/chartex" xmlns:cx3="http://schemas.microsoft.com/office/drawing/2016/5/9/chartex" xmlns:cx2="http://schemas.microsoft.com/office/drawing/2015/10/21/chartex" xmlns:cx1="http://schemas.microsoft.com/office/drawing/2015/9/8/chartex" xmlns:cx="http://schemas.microsoft.com/office/drawing/2014/chartex">
                         <w:pict>
                           <v:group w14:anchorId="3670250E" id="Group 2" o:spid="_x0000_s1026" style="width:380.9pt;height:34.15pt;mso-position-horizontal-relative:char;mso-position-vertical-relative:line" coordsize="27797,2921" o:gfxdata="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">
                             <v:shape id="Freeform 923" o:spid="_x0000_s1027" style="position:absolute;width:25352;height:2921;visibility:visible;mso-wrap-style:square;v-text-anchor:top" coordsize="5289,612" o:gfxdata="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" path="m5273,58l4926,595v-7,11,-18,17,-31,17l37,612c17,612,,595,,575l,38c,17,17,,37,l5242,v29,,47,34,31,58xe" fillcolor="#016eb3 [3204]" stroked="f">
@@ -5373,7 +5353,7 @@
                           </wp:inline>
                         </w:drawing>
                       </mc:Choice>
-                      <mc:Fallback xmlns:cx="http://schemas.microsoft.com/office/drawing/2014/chartex" xmlns:cx1="http://schemas.microsoft.com/office/drawing/2015/9/8/chartex" xmlns:cx2="http://schemas.microsoft.com/office/drawing/2015/10/21/chartex" xmlns:cx3="http://schemas.microsoft.com/office/drawing/2016/5/9/chartex" xmlns:cx4="http://schemas.microsoft.com/office/drawing/2016/5/10/chartex" xmlns:cx5="http://schemas.microsoft.com/office/drawing/2016/5/11/chartex" xmlns:cx6="http://schemas.microsoft.com/office/drawing/2016/5/12/chartex" xmlns:cx7="http://schemas.microsoft.com/office/drawing/2016/5/13/chartex" xmlns:cx8="http://schemas.microsoft.com/office/drawing/2016/5/14/chartex" xmlns:aink="http://schemas.microsoft.com/office/drawing/2016/ink" xmlns:am3d="http://schemas.microsoft.com/office/drawing/2017/model3d" xmlns:w15="http://schemas.microsoft.com/office/word/2012/wordml" xmlns:w16cid="http://schemas.microsoft.com/office/word/2016/wordml/cid" xmlns:w16se="http://schemas.microsoft.com/office/word/2015/wordml/symex">
+                      <mc:Fallback xmlns:w16se="http://schemas.microsoft.com/office/word/2015/wordml/symex" xmlns:w16cid="http://schemas.microsoft.com/office/word/2016/wordml/cid" xmlns:w15="http://schemas.microsoft.com/office/word/2012/wordml" xmlns:am3d="http://schemas.microsoft.com/office/drawing/2017/model3d" xmlns:aink="http://schemas.microsoft.com/office/drawing/2016/ink" xmlns:cx8="http://schemas.microsoft.com/office/drawing/2016/5/14/chartex" xmlns:cx7="http://schemas.microsoft.com/office/drawing/2016/5/13/chartex" xmlns:cx6="http://schemas.microsoft.com/office/drawing/2016/5/12/chartex" xmlns:cx5="http://schemas.microsoft.com/office/drawing/2016/5/11/chartex" xmlns:cx4="http://schemas.microsoft.com/office/drawing/2016/5/10/chartex" xmlns:cx3="http://schemas.microsoft.com/office/drawing/2016/5/9/chartex" xmlns:cx2="http://schemas.microsoft.com/office/drawing/2015/10/21/chartex" xmlns:cx1="http://schemas.microsoft.com/office/drawing/2015/9/8/chartex" xmlns:cx="http://schemas.microsoft.com/office/drawing/2014/chartex">
                         <w:pict>
                           <v:group w14:anchorId="70B0FA6B" id="Group 2" o:spid="_x0000_s1026" style="width:380.9pt;height:34.15pt;mso-position-horizontal-relative:char;mso-position-vertical-relative:line" coordsize="27797,2921" o:gfxdata="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">
                             <v:shape id="Freeform 923" o:spid="_x0000_s1027" style="position:absolute;width:25352;height:2921;visibility:visible;mso-wrap-style:square;v-text-anchor:top" coordsize="5289,612" o:gfxdata="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" path="m5273,58l4926,595v-7,11,-18,17,-31,17l37,612c17,612,,595,,575l,38c,17,17,,37,l5242,v29,,47,34,31,58xe" fillcolor="#016eb3 [3204]" stroked="f">
@@ -5468,40 +5448,18 @@
                       <w:kern w:val="28"/>
                     </w:rPr>
                   </w:pPr>
-                  <w:sdt>
-                    <w:sdtPr>
-                      <w:rPr>
-                        <w:rFonts w:cstheme="minorHAnsi"/>
-                        <w:i/>
-                        <w:color w:val="63B8DD" w:themeColor="accent6"/>
-                        <w:sz w:val="20"/>
-                        <w:szCs w:val="20"/>
-                      </w:rPr>
-                      <w:alias w:val="BeginDate:"/>
-                      <w:tag w:val="BeginDate:"/>
-                      <w:id w:val="1509019743"/>
-                      <w:placeholder>
-                        <w:docPart w:val="40CF5DEA1D97486D98CB147A41C140D4"/>
-                      </w:placeholder>
-                      <w:temporary/>
-                      <w:showingPlcHdr/>
-                      <w:dataBinding w:prefixMappings="xmlns:ns0='http://schemas.microsoft.com/office/2006/coverPageProps' " w:xpath="/ns0:CoverPageProperties[1]/ns0:CompanyPhone[1]" w:storeItemID="{55AF091B-3C7A-41E3-B477-F2FDAA23CFDA}"/>
-                      <w:text w:multiLine="1"/>
-                    </w:sdtPr>
-                    <w:sdtEndPr/>
-                    <w:sdtContent>
-                      <w:r>
-                        <w:rPr>
-                          <w:rFonts w:cstheme="minorHAnsi"/>
-                          <w:i/>
-                          <w:color w:val="63B8DD" w:themeColor="accent6"/>
-                          <w:sz w:val="20"/>
-                          <w:szCs w:val="20"/>
-                        </w:rPr>
-                        <w:t>2003</w:t>
-                      </w:r>
-                    </w:sdtContent>
-                  </w:sdt>
+                  <w:r>
+                    <w:rPr>
+                      <w:rFonts w:cstheme="minorHAnsi"/>
+                      <w:i/>
+                      <w:color w:val="63B8DD" w:themeColor="accent6"/>
+                      <w:sz w:val="20"/>
+                      <w:szCs w:val="20"/>
+                    </w:rPr>
+                    <w:t>2017</w:t>
+                  </w:r>
+                  <w:bookmarkStart w:id="0" w:name="_GoBack"/>
+                  <w:bookmarkEnd w:id="0"/>
                   <w:r>
                     <w:rPr>
                       <w:rFonts w:cstheme="minorHAnsi"/>
@@ -5512,40 +5470,16 @@
                     </w:rPr>
                     <w:t xml:space="preserve"> – </w:t>
                   </w:r>
-                  <w:sdt>
-                    <w:sdtPr>
-                      <w:rPr>
-                        <w:rFonts w:cstheme="minorHAnsi"/>
-                        <w:i/>
-                        <w:color w:val="63B8DD" w:themeColor="accent6"/>
-                        <w:sz w:val="20"/>
-                        <w:szCs w:val="20"/>
-                      </w:rPr>
-                      <w:alias w:val="EndDate:"/>
-                      <w:tag w:val="EndDate:"/>
-                      <w:id w:val="688265068"/>
-                      <w:placeholder>
-                        <w:docPart w:val="8D9ED654F6DA4748B42DF23BAA2ED949"/>
-                      </w:placeholder>
-                      <w:temporary/>
-                      <w:showingPlcHdr/>
-                      <w:dataBinding w:prefixMappings="xmlns:ns0='http://schemas.microsoft.com/office/2006/coverPageProps' " w:xpath="/ns0:CoverPageProperties[1]/ns0:CompanyPhone[1]" w:storeItemID="{55AF091B-3C7A-41E3-B477-F2FDAA23CFDA}"/>
-                      <w:text w:multiLine="1"/>
-                    </w:sdtPr>
-                    <w:sdtEndPr/>
-                    <w:sdtContent>
-                      <w:r>
-                        <w:rPr>
-                          <w:rFonts w:cstheme="minorHAnsi"/>
-                          <w:i/>
-                          <w:color w:val="63B8DD" w:themeColor="accent6"/>
-                          <w:sz w:val="20"/>
-                          <w:szCs w:val="20"/>
-                        </w:rPr>
-                        <w:t>2005</w:t>
-                      </w:r>
-                    </w:sdtContent>
-                  </w:sdt>
+                  <w:r>
+                    <w:rPr>
+                      <w:rFonts w:cstheme="minorHAnsi"/>
+                      <w:i/>
+                      <w:color w:val="63B8DD" w:themeColor="accent6"/>
+                      <w:sz w:val="20"/>
+                      <w:szCs w:val="20"/>
+                    </w:rPr>
+                    <w:t>2018</w:t>
+                  </w:r>
                 </w:p>
               </w:tc>
               <w:tc>
@@ -9566,7 +9500,7 @@
               <wp:docPr id="2" name="Group 1">
                 <a:extLst xmlns:a="http://schemas.openxmlformats.org/drawingml/2006/main">
                   <a:ext uri="{FF2B5EF4-FFF2-40B4-BE49-F238E27FC236}">
-                    <a16:creationId xmlns="" xmlns:cx="http://schemas.microsoft.com/office/drawing/2014/chartex" xmlns:cx1="http://schemas.microsoft.com/office/drawing/2015/9/8/chartex" xmlns:cx2="http://schemas.microsoft.com/office/drawing/2015/10/21/chartex" xmlns:cx3="http://schemas.microsoft.com/office/drawing/2016/5/9/chartex" xmlns:cx4="http://schemas.microsoft.com/office/drawing/2016/5/10/chartex" xmlns:cx5="http://schemas.microsoft.com/office/drawing/2016/5/11/chartex" xmlns:cx6="http://schemas.microsoft.com/office/drawing/2016/5/12/chartex" xmlns:cx7="http://schemas.microsoft.com/office/drawing/2016/5/13/chartex" xmlns:cx8="http://schemas.microsoft.com/office/drawing/2016/5/14/chartex" xmlns:aink="http://schemas.microsoft.com/office/drawing/2016/ink" xmlns:am3d="http://schemas.microsoft.com/office/drawing/2017/model3d" xmlns:o="urn:schemas-microsoft-com:office:office" xmlns:v="urn:schemas-microsoft-com:vml" xmlns:w10="urn:schemas-microsoft-com:office:word" xmlns:w="http://schemas.openxmlformats.org/wordprocessingml/2006/main" xmlns:w15="http://schemas.microsoft.com/office/word/2012/wordml" xmlns:w16cid="http://schemas.microsoft.com/office/word/2016/wordml/cid" xmlns:w16se="http://schemas.microsoft.com/office/word/2015/wordml/symex" xmlns:a16="http://schemas.microsoft.com/office/drawing/2014/main" id="{D647BA13-4317-48C7-A23E-7EB395EA4475}"/>
+                    <a16:creationId xmlns:a16="http://schemas.microsoft.com/office/drawing/2014/main" xmlns:w16se="http://schemas.microsoft.com/office/word/2015/wordml/symex" xmlns:w16cid="http://schemas.microsoft.com/office/word/2016/wordml/cid" xmlns:w15="http://schemas.microsoft.com/office/word/2012/wordml" xmlns:w="http://schemas.openxmlformats.org/wordprocessingml/2006/main" xmlns:w10="urn:schemas-microsoft-com:office:word" xmlns:v="urn:schemas-microsoft-com:vml" xmlns:o="urn:schemas-microsoft-com:office:office" xmlns:am3d="http://schemas.microsoft.com/office/drawing/2017/model3d" xmlns:aink="http://schemas.microsoft.com/office/drawing/2016/ink" xmlns:cx8="http://schemas.microsoft.com/office/drawing/2016/5/14/chartex" xmlns:cx7="http://schemas.microsoft.com/office/drawing/2016/5/13/chartex" xmlns:cx6="http://schemas.microsoft.com/office/drawing/2016/5/12/chartex" xmlns:cx5="http://schemas.microsoft.com/office/drawing/2016/5/11/chartex" xmlns:cx4="http://schemas.microsoft.com/office/drawing/2016/5/10/chartex" xmlns:cx3="http://schemas.microsoft.com/office/drawing/2016/5/9/chartex" xmlns:cx2="http://schemas.microsoft.com/office/drawing/2015/10/21/chartex" xmlns:cx1="http://schemas.microsoft.com/office/drawing/2015/9/8/chartex" xmlns:cx="http://schemas.microsoft.com/office/drawing/2014/chartex" xmlns="" id="{D647BA13-4317-48C7-A23E-7EB395EA4475}"/>
                   </a:ext>
                 </a:extLst>
               </wp:docPr>
@@ -9587,7 +9521,7 @@
                       <wps:cNvPr id="4" name="Freeform 282">
                         <a:extLst>
                           <a:ext uri="{FF2B5EF4-FFF2-40B4-BE49-F238E27FC236}">
-                            <a16:creationId xmlns="" xmlns:cx="http://schemas.microsoft.com/office/drawing/2014/chartex" xmlns:cx1="http://schemas.microsoft.com/office/drawing/2015/9/8/chartex" xmlns:cx2="http://schemas.microsoft.com/office/drawing/2015/10/21/chartex" xmlns:cx3="http://schemas.microsoft.com/office/drawing/2016/5/9/chartex" xmlns:cx4="http://schemas.microsoft.com/office/drawing/2016/5/10/chartex" xmlns:cx5="http://schemas.microsoft.com/office/drawing/2016/5/11/chartex" xmlns:cx6="http://schemas.microsoft.com/office/drawing/2016/5/12/chartex" xmlns:cx7="http://schemas.microsoft.com/office/drawing/2016/5/13/chartex" xmlns:cx8="http://schemas.microsoft.com/office/drawing/2016/5/14/chartex" xmlns:aink="http://schemas.microsoft.com/office/drawing/2016/ink" xmlns:am3d="http://schemas.microsoft.com/office/drawing/2017/model3d" xmlns:o="urn:schemas-microsoft-com:office:office" xmlns:v="urn:schemas-microsoft-com:vml" xmlns:w10="urn:schemas-microsoft-com:office:word" xmlns:w="http://schemas.openxmlformats.org/wordprocessingml/2006/main" xmlns:w15="http://schemas.microsoft.com/office/word/2012/wordml" xmlns:w16cid="http://schemas.microsoft.com/office/word/2016/wordml/cid" xmlns:w16se="http://schemas.microsoft.com/office/word/2015/wordml/symex" xmlns:a16="http://schemas.microsoft.com/office/drawing/2014/main" id="{31EFD1A0-40A9-4590-B848-DD43CBCE5B18}"/>
+                            <a16:creationId xmlns:a16="http://schemas.microsoft.com/office/drawing/2014/main" xmlns:w16se="http://schemas.microsoft.com/office/word/2015/wordml/symex" xmlns:w16cid="http://schemas.microsoft.com/office/word/2016/wordml/cid" xmlns:w15="http://schemas.microsoft.com/office/word/2012/wordml" xmlns:w="http://schemas.openxmlformats.org/wordprocessingml/2006/main" xmlns:w10="urn:schemas-microsoft-com:office:word" xmlns:v="urn:schemas-microsoft-com:vml" xmlns:o="urn:schemas-microsoft-com:office:office" xmlns:am3d="http://schemas.microsoft.com/office/drawing/2017/model3d" xmlns:aink="http://schemas.microsoft.com/office/drawing/2016/ink" xmlns:cx8="http://schemas.microsoft.com/office/drawing/2016/5/14/chartex" xmlns:cx7="http://schemas.microsoft.com/office/drawing/2016/5/13/chartex" xmlns:cx6="http://schemas.microsoft.com/office/drawing/2016/5/12/chartex" xmlns:cx5="http://schemas.microsoft.com/office/drawing/2016/5/11/chartex" xmlns:cx4="http://schemas.microsoft.com/office/drawing/2016/5/10/chartex" xmlns:cx3="http://schemas.microsoft.com/office/drawing/2016/5/9/chartex" xmlns:cx2="http://schemas.microsoft.com/office/drawing/2015/10/21/chartex" xmlns:cx1="http://schemas.microsoft.com/office/drawing/2015/9/8/chartex" xmlns:cx="http://schemas.microsoft.com/office/drawing/2014/chartex" xmlns="" id="{31EFD1A0-40A9-4590-B848-DD43CBCE5B18}"/>
                           </a:ext>
                         </a:extLst>
                       </wps:cNvPr>
@@ -9702,7 +9636,7 @@
                       <wps:cNvPr id="5" name="Freeform 310">
                         <a:extLst>
                           <a:ext uri="{FF2B5EF4-FFF2-40B4-BE49-F238E27FC236}">
-                            <a16:creationId xmlns="" xmlns:cx="http://schemas.microsoft.com/office/drawing/2014/chartex" xmlns:cx1="http://schemas.microsoft.com/office/drawing/2015/9/8/chartex" xmlns:cx2="http://schemas.microsoft.com/office/drawing/2015/10/21/chartex" xmlns:cx3="http://schemas.microsoft.com/office/drawing/2016/5/9/chartex" xmlns:cx4="http://schemas.microsoft.com/office/drawing/2016/5/10/chartex" xmlns:cx5="http://schemas.microsoft.com/office/drawing/2016/5/11/chartex" xmlns:cx6="http://schemas.microsoft.com/office/drawing/2016/5/12/chartex" xmlns:cx7="http://schemas.microsoft.com/office/drawing/2016/5/13/chartex" xmlns:cx8="http://schemas.microsoft.com/office/drawing/2016/5/14/chartex" xmlns:aink="http://schemas.microsoft.com/office/drawing/2016/ink" xmlns:am3d="http://schemas.microsoft.com/office/drawing/2017/model3d" xmlns:o="urn:schemas-microsoft-com:office:office" xmlns:v="urn:schemas-microsoft-com:vml" xmlns:w10="urn:schemas-microsoft-com:office:word" xmlns:w="http://schemas.openxmlformats.org/wordprocessingml/2006/main" xmlns:w15="http://schemas.microsoft.com/office/word/2012/wordml" xmlns:w16cid="http://schemas.microsoft.com/office/word/2016/wordml/cid" xmlns:w16se="http://schemas.microsoft.com/office/word/2015/wordml/symex" xmlns:a16="http://schemas.microsoft.com/office/drawing/2014/main" id="{3E75F067-B35F-4360-B69D-D2F3FAEC8DD5}"/>
+                            <a16:creationId xmlns:a16="http://schemas.microsoft.com/office/drawing/2014/main" xmlns:w16se="http://schemas.microsoft.com/office/word/2015/wordml/symex" xmlns:w16cid="http://schemas.microsoft.com/office/word/2016/wordml/cid" xmlns:w15="http://schemas.microsoft.com/office/word/2012/wordml" xmlns:w="http://schemas.openxmlformats.org/wordprocessingml/2006/main" xmlns:w10="urn:schemas-microsoft-com:office:word" xmlns:v="urn:schemas-microsoft-com:vml" xmlns:o="urn:schemas-microsoft-com:office:office" xmlns:am3d="http://schemas.microsoft.com/office/drawing/2017/model3d" xmlns:aink="http://schemas.microsoft.com/office/drawing/2016/ink" xmlns:cx8="http://schemas.microsoft.com/office/drawing/2016/5/14/chartex" xmlns:cx7="http://schemas.microsoft.com/office/drawing/2016/5/13/chartex" xmlns:cx6="http://schemas.microsoft.com/office/drawing/2016/5/12/chartex" xmlns:cx5="http://schemas.microsoft.com/office/drawing/2016/5/11/chartex" xmlns:cx4="http://schemas.microsoft.com/office/drawing/2016/5/10/chartex" xmlns:cx3="http://schemas.microsoft.com/office/drawing/2016/5/9/chartex" xmlns:cx2="http://schemas.microsoft.com/office/drawing/2015/10/21/chartex" xmlns:cx1="http://schemas.microsoft.com/office/drawing/2015/9/8/chartex" xmlns:cx="http://schemas.microsoft.com/office/drawing/2014/chartex" xmlns="" id="{3E75F067-B35F-4360-B69D-D2F3FAEC8DD5}"/>
                           </a:ext>
                         </a:extLst>
                       </wps:cNvPr>
@@ -9837,7 +9771,7 @@
                       <wps:cNvPr id="6" name="Freeform 311">
                         <a:extLst>
                           <a:ext uri="{FF2B5EF4-FFF2-40B4-BE49-F238E27FC236}">
-                            <a16:creationId xmlns="" xmlns:cx="http://schemas.microsoft.com/office/drawing/2014/chartex" xmlns:cx1="http://schemas.microsoft.com/office/drawing/2015/9/8/chartex" xmlns:cx2="http://schemas.microsoft.com/office/drawing/2015/10/21/chartex" xmlns:cx3="http://schemas.microsoft.com/office/drawing/2016/5/9/chartex" xmlns:cx4="http://schemas.microsoft.com/office/drawing/2016/5/10/chartex" xmlns:cx5="http://schemas.microsoft.com/office/drawing/2016/5/11/chartex" xmlns:cx6="http://schemas.microsoft.com/office/drawing/2016/5/12/chartex" xmlns:cx7="http://schemas.microsoft.com/office/drawing/2016/5/13/chartex" xmlns:cx8="http://schemas.microsoft.com/office/drawing/2016/5/14/chartex" xmlns:aink="http://schemas.microsoft.com/office/drawing/2016/ink" xmlns:am3d="http://schemas.microsoft.com/office/drawing/2017/model3d" xmlns:o="urn:schemas-microsoft-com:office:office" xmlns:v="urn:schemas-microsoft-com:vml" xmlns:w10="urn:schemas-microsoft-com:office:word" xmlns:w="http://schemas.openxmlformats.org/wordprocessingml/2006/main" xmlns:w15="http://schemas.microsoft.com/office/word/2012/wordml" xmlns:w16cid="http://schemas.microsoft.com/office/word/2016/wordml/cid" xmlns:w16se="http://schemas.microsoft.com/office/word/2015/wordml/symex" xmlns:a16="http://schemas.microsoft.com/office/drawing/2014/main" id="{9F124B3E-8370-44F0-98E2-D71B7E83F076}"/>
+                            <a16:creationId xmlns:a16="http://schemas.microsoft.com/office/drawing/2014/main" xmlns:w16se="http://schemas.microsoft.com/office/word/2015/wordml/symex" xmlns:w16cid="http://schemas.microsoft.com/office/word/2016/wordml/cid" xmlns:w15="http://schemas.microsoft.com/office/word/2012/wordml" xmlns:w="http://schemas.openxmlformats.org/wordprocessingml/2006/main" xmlns:w10="urn:schemas-microsoft-com:office:word" xmlns:v="urn:schemas-microsoft-com:vml" xmlns:o="urn:schemas-microsoft-com:office:office" xmlns:am3d="http://schemas.microsoft.com/office/drawing/2017/model3d" xmlns:aink="http://schemas.microsoft.com/office/drawing/2016/ink" xmlns:cx8="http://schemas.microsoft.com/office/drawing/2016/5/14/chartex" xmlns:cx7="http://schemas.microsoft.com/office/drawing/2016/5/13/chartex" xmlns:cx6="http://schemas.microsoft.com/office/drawing/2016/5/12/chartex" xmlns:cx5="http://schemas.microsoft.com/office/drawing/2016/5/11/chartex" xmlns:cx4="http://schemas.microsoft.com/office/drawing/2016/5/10/chartex" xmlns:cx3="http://schemas.microsoft.com/office/drawing/2016/5/9/chartex" xmlns:cx2="http://schemas.microsoft.com/office/drawing/2015/10/21/chartex" xmlns:cx1="http://schemas.microsoft.com/office/drawing/2015/9/8/chartex" xmlns:cx="http://schemas.microsoft.com/office/drawing/2014/chartex" xmlns="" id="{9F124B3E-8370-44F0-98E2-D71B7E83F076}"/>
                           </a:ext>
                         </a:extLst>
                       </wps:cNvPr>
@@ -9980,7 +9914,7 @@
             </wp:anchor>
           </w:drawing>
         </mc:Choice>
-        <mc:Fallback xmlns:cx="http://schemas.microsoft.com/office/drawing/2014/chartex" xmlns:cx1="http://schemas.microsoft.com/office/drawing/2015/9/8/chartex" xmlns:cx2="http://schemas.microsoft.com/office/drawing/2015/10/21/chartex" xmlns:cx3="http://schemas.microsoft.com/office/drawing/2016/5/9/chartex" xmlns:cx4="http://schemas.microsoft.com/office/drawing/2016/5/10/chartex" xmlns:cx5="http://schemas.microsoft.com/office/drawing/2016/5/11/chartex" xmlns:cx6="http://schemas.microsoft.com/office/drawing/2016/5/12/chartex" xmlns:cx7="http://schemas.microsoft.com/office/drawing/2016/5/13/chartex" xmlns:cx8="http://schemas.microsoft.com/office/drawing/2016/5/14/chartex" xmlns:aink="http://schemas.microsoft.com/office/drawing/2016/ink" xmlns:am3d="http://schemas.microsoft.com/office/drawing/2017/model3d" xmlns:w15="http://schemas.microsoft.com/office/word/2012/wordml" xmlns:w16cid="http://schemas.microsoft.com/office/word/2016/wordml/cid" xmlns:w16se="http://schemas.microsoft.com/office/word/2015/wordml/symex">
+        <mc:Fallback xmlns:w16se="http://schemas.microsoft.com/office/word/2015/wordml/symex" xmlns:w16cid="http://schemas.microsoft.com/office/word/2016/wordml/cid" xmlns:w15="http://schemas.microsoft.com/office/word/2012/wordml" xmlns:am3d="http://schemas.microsoft.com/office/drawing/2017/model3d" xmlns:aink="http://schemas.microsoft.com/office/drawing/2016/ink" xmlns:cx8="http://schemas.microsoft.com/office/drawing/2016/5/14/chartex" xmlns:cx7="http://schemas.microsoft.com/office/drawing/2016/5/13/chartex" xmlns:cx6="http://schemas.microsoft.com/office/drawing/2016/5/12/chartex" xmlns:cx5="http://schemas.microsoft.com/office/drawing/2016/5/11/chartex" xmlns:cx4="http://schemas.microsoft.com/office/drawing/2016/5/10/chartex" xmlns:cx3="http://schemas.microsoft.com/office/drawing/2016/5/9/chartex" xmlns:cx2="http://schemas.microsoft.com/office/drawing/2015/10/21/chartex" xmlns:cx1="http://schemas.microsoft.com/office/drawing/2015/9/8/chartex" xmlns:cx="http://schemas.microsoft.com/office/drawing/2014/chartex">
           <w:pict>
             <v:group w14:anchorId="0199A301" id="Group 1" o:spid="_x0000_s1026" style="position:absolute;margin-left:157.3pt;margin-top:-35.9pt;width:440.35pt;height:41.4pt;z-index:-251658240;mso-position-horizontal-relative:page;mso-width-relative:margin;mso-height-relative:margin" coordsize="32734,3079" o:gfxdata="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">
               <v:shape id="Freeform 282" o:spid="_x0000_s1027" style="position:absolute;left:5302;width:27432;height:3079;visibility:visible;mso-wrap-style:square;v-text-anchor:top" coordsize="5725,643" o:gfxdata="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" path="m23,59l539,562v53,52,125,81,200,81l5725,643,5725,,48,c16,,,37,23,59xe" fillcolor="#1a222d [3215]" stroked="f">
@@ -10078,7 +10012,7 @@
             </wp:anchor>
           </w:drawing>
         </mc:Choice>
-        <mc:Fallback xmlns:cx="http://schemas.microsoft.com/office/drawing/2014/chartex" xmlns:cx1="http://schemas.microsoft.com/office/drawing/2015/9/8/chartex" xmlns:cx2="http://schemas.microsoft.com/office/drawing/2015/10/21/chartex" xmlns:cx3="http://schemas.microsoft.com/office/drawing/2016/5/9/chartex" xmlns:cx4="http://schemas.microsoft.com/office/drawing/2016/5/10/chartex" xmlns:cx5="http://schemas.microsoft.com/office/drawing/2016/5/11/chartex" xmlns:cx6="http://schemas.microsoft.com/office/drawing/2016/5/12/chartex" xmlns:cx7="http://schemas.microsoft.com/office/drawing/2016/5/13/chartex" xmlns:cx8="http://schemas.microsoft.com/office/drawing/2016/5/14/chartex" xmlns:aink="http://schemas.microsoft.com/office/drawing/2016/ink" xmlns:am3d="http://schemas.microsoft.com/office/drawing/2017/model3d" xmlns:w15="http://schemas.microsoft.com/office/word/2012/wordml" xmlns:w16cid="http://schemas.microsoft.com/office/word/2016/wordml/cid" xmlns:w16se="http://schemas.microsoft.com/office/word/2015/wordml/symex">
+        <mc:Fallback xmlns:w16se="http://schemas.microsoft.com/office/word/2015/wordml/symex" xmlns:w16cid="http://schemas.microsoft.com/office/word/2016/wordml/cid" xmlns:w15="http://schemas.microsoft.com/office/word/2012/wordml" xmlns:am3d="http://schemas.microsoft.com/office/drawing/2017/model3d" xmlns:aink="http://schemas.microsoft.com/office/drawing/2016/ink" xmlns:cx8="http://schemas.microsoft.com/office/drawing/2016/5/14/chartex" xmlns:cx7="http://schemas.microsoft.com/office/drawing/2016/5/13/chartex" xmlns:cx6="http://schemas.microsoft.com/office/drawing/2016/5/12/chartex" xmlns:cx5="http://schemas.microsoft.com/office/drawing/2016/5/11/chartex" xmlns:cx4="http://schemas.microsoft.com/office/drawing/2016/5/10/chartex" xmlns:cx3="http://schemas.microsoft.com/office/drawing/2016/5/9/chartex" xmlns:cx2="http://schemas.microsoft.com/office/drawing/2015/10/21/chartex" xmlns:cx1="http://schemas.microsoft.com/office/drawing/2015/9/8/chartex" xmlns:cx="http://schemas.microsoft.com/office/drawing/2014/chartex">
           <w:pict>
             <v:rect w14:anchorId="38557926" id="Rectangle 1" o:spid="_x0000_s1026" style="position:absolute;margin-left:0;margin-top:-38.65pt;width:187.2pt;height:853.15pt;z-index:251657215;visibility:visible;mso-wrap-style:square;mso-width-percent:0;mso-height-percent:0;mso-wrap-distance-left:9pt;mso-wrap-distance-top:0;mso-wrap-distance-right:9pt;mso-wrap-distance-bottom:0;mso-position-horizontal:left;mso-position-horizontal-relative:margin;mso-position-vertical:absolute;mso-position-vertical-relative:text;mso-width-percent:0;mso-height-percent:0;mso-width-relative:margin;mso-height-relative:margin;v-text-anchor:middle" o:gfxdata="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" fillcolor="#e9e9e9 [3214]" stroked="f" strokeweight="1pt">
               <v:shadow on="t" color="black" opacity="13107f" origin="-.5,-.5" offset=".74836mm,.74836mm"/>
@@ -11323,72 +11257,6 @@
         </w:p>
       </w:docPartBody>
     </w:docPart>
-    <w:docPart>
-      <w:docPartPr>
-        <w:name w:val="40CF5DEA1D97486D98CB147A41C140D4"/>
-        <w:category>
-          <w:name w:val="General"/>
-          <w:gallery w:val="placeholder"/>
-        </w:category>
-        <w:types>
-          <w:type w:val="bbPlcHdr"/>
-        </w:types>
-        <w:behaviors>
-          <w:behavior w:val="content"/>
-        </w:behaviors>
-        <w:guid w:val="{391CBA56-A580-4D2A-8BBA-4348C2996F23}"/>
-      </w:docPartPr>
-      <w:docPartBody>
-        <w:p>
-          <w:pPr>
-            <w:pStyle w:val="40CF5DEA1D97486D98CB147A41C140D417"/>
-          </w:pPr>
-          <w:r>
-            <w:rPr>
-              <w:rFonts w:cstheme="minorHAnsi"/>
-              <w:i/>
-              <w:color w:val="F79646" w:themeColor="accent6"/>
-              <w:sz w:val="20"/>
-              <w:szCs w:val="20"/>
-            </w:rPr>
-            <w:t>2003</w:t>
-          </w:r>
-        </w:p>
-      </w:docPartBody>
-    </w:docPart>
-    <w:docPart>
-      <w:docPartPr>
-        <w:name w:val="8D9ED654F6DA4748B42DF23BAA2ED949"/>
-        <w:category>
-          <w:name w:val="General"/>
-          <w:gallery w:val="placeholder"/>
-        </w:category>
-        <w:types>
-          <w:type w:val="bbPlcHdr"/>
-        </w:types>
-        <w:behaviors>
-          <w:behavior w:val="content"/>
-        </w:behaviors>
-        <w:guid w:val="{3C477DCC-BE73-42FF-BBBF-E75BB94D4EF4}"/>
-      </w:docPartPr>
-      <w:docPartBody>
-        <w:p>
-          <w:pPr>
-            <w:pStyle w:val="8D9ED654F6DA4748B42DF23BAA2ED94917"/>
-          </w:pPr>
-          <w:r>
-            <w:rPr>
-              <w:rFonts w:cstheme="minorHAnsi"/>
-              <w:i/>
-              <w:color w:val="F79646" w:themeColor="accent6"/>
-              <w:sz w:val="20"/>
-              <w:szCs w:val="20"/>
-            </w:rPr>
-            <w:t>2005</w:t>
-          </w:r>
-        </w:p>
-      </w:docPartBody>
-    </w:docPart>
   </w:docParts>
 </w:glossaryDocument>
 </file>
@@ -11456,7 +11324,7 @@
     <w:charset w:val="00"/>
     <w:family w:val="roman"/>
     <w:pitch w:val="variable"/>
-    <w:sig w:usb0="E00006FF" w:usb1="400004FF" w:usb2="00000000" w:usb3="00000000" w:csb0="0000019F" w:csb1="00000000"/>
+    <w:sig w:usb0="E00006FF" w:usb1="420024FF" w:usb2="02000000" w:usb3="00000000" w:csb0="0000019F" w:csb1="00000000"/>
   </w:font>
 </w:fonts>
 </file>
@@ -11491,6 +11359,7 @@
     <w:rsid w:val="00E130A3"/>
     <w:rsid w:val="00E76752"/>
     <w:rsid w:val="00E85575"/>
+    <w:rsid w:val="00EB2FD9"/>
     <w:rsid w:val="00FA2D8F"/>
   </w:rsids>
   <m:mathPr>
@@ -37909,7 +37778,7 @@
   <a:extraClrSchemeLst/>
   <a:extLst>
     <a:ext uri="{05A4C25C-085E-4340-85A3-A5531E510DB2}">
-      <thm15:themeFamily xmlns="" xmlns:thm15="http://schemas.microsoft.com/office/thememl/2012/main" name="Office Theme" id="{62F939B6-93AF-4DB8-9C6B-D6C7DFDC589F}" vid="{4A3C46E8-61CC-4603-A589-7422A47A8E4A}"/>
+      <thm15:themeFamily xmlns:thm15="http://schemas.microsoft.com/office/thememl/2012/main" xmlns="" name="Office Theme" id="{62F939B6-93AF-4DB8-9C6B-D6C7DFDC589F}" vid="{4A3C46E8-61CC-4603-A589-7422A47A8E4A}"/>
     </a:ext>
   </a:extLst>
 </a:theme>

</xml_diff>